<commit_message>
reviewed ES6 Syntax, Functions and a little Built-in
</commit_message>
<xml_diff>
--- a/React_Learning/ES6/BUILT-ins.docx
+++ b/React_Learning/ES6/BUILT-ins.docx
@@ -1910,13 +1910,25 @@
     </w:p>
     <w:p>
       <w:r>
+        <w:rPr>
+          <w:highlight w:val="yellow"/>
+        </w:rPr>
         <w:t>const arrayIterator = digits[Symbol.iterator]();</w:t>
       </w:r>
     </w:p>
     <w:p/>
     <w:p>
       <w:r>
-        <w:t>console.log(arrayIterator.next());</w:t>
+        <w:t>console.log(</w:t>
+      </w:r>
+      <w:r>
+        <w:rPr>
+          <w:highlight w:val="yellow"/>
+        </w:rPr>
+        <w:t>arrayIterator.next</w:t>
+      </w:r>
+      <w:r>
+        <w:t>());</w:t>
       </w:r>
     </w:p>
     <w:p>
@@ -1945,13 +1957,20 @@
         <w:t>Object {value: 2, done: false}</w:t>
       </w:r>
     </w:p>
+    <w:p>
+      <w:r>
+        <w:t>… (and so on)</w:t>
+      </w:r>
+    </w:p>
     <w:p/>
     <w:p>
-      <w:r>
-        <w:t>// .next() is a method that returns the value of that next value in the sequence. Done means if the iterator has reached the end of its sequence of value</w:t>
-      </w:r>
       <w:bookmarkStart w:id="0" w:name="_GoBack"/>
       <w:bookmarkEnd w:id="0"/>
+    </w:p>
+    <w:p>
+      <w:r>
+        <w:t>// .next() is a method that returns the value of that next value in the sequence. Done means if the iterator has reached the end of its sequence of value</w:t>
+      </w:r>
     </w:p>
     <w:p/>
     <w:sectPr>

</xml_diff>